<commit_message>
Circle Language Spec Plan: Add 'Relations to Points' to Products. Rename some Empty Circle Planning Folders.
</commit_message>
<xml_diff>
--- a/Circle Language Spec Plan/2. Future/Main Project/2. Circle Language Spec Products.docx
+++ b/Circle Language Spec Plan/2. Future/Main Project/2. Circle Language Spec Products.docx
@@ -3401,8 +3401,13 @@
         <w:ind w:left="284"/>
       </w:pPr>
       <w:r>
-        <w:t>- Exchangability</w:t>
-      </w:r>
+        <w:t xml:space="preserve">- </w:t>
+      </w:r>
+      <w:proofErr w:type="spellStart"/>
+      <w:r>
+        <w:t>Exchangability</w:t>
+      </w:r>
+      <w:proofErr w:type="spellEnd"/>
     </w:p>
     <w:p>
       <w:pPr>
@@ -3821,6 +3826,16 @@
     </w:p>
     <w:p>
       <w:pPr>
+        <w:ind w:left="1420"/>
+      </w:pPr>
+      <w:r>
+        <w:t>- Relations to Pointers</w:t>
+      </w:r>
+      <w:bookmarkStart w:id="12" w:name="_GoBack"/>
+      <w:bookmarkEnd w:id="12"/>
+    </w:p>
+    <w:p>
+      <w:pPr>
         <w:pStyle w:val="Spacing"/>
         <w:rPr>
           <w:lang w:val="en-US"/>
@@ -3849,8 +3864,13 @@
         <w:ind w:left="1420"/>
       </w:pPr>
       <w:r>
-        <w:t>- Enums</w:t>
-      </w:r>
+        <w:t xml:space="preserve">- </w:t>
+      </w:r>
+      <w:proofErr w:type="spellStart"/>
+      <w:r>
+        <w:t>Enums</w:t>
+      </w:r>
+      <w:proofErr w:type="spellEnd"/>
     </w:p>
     <w:p>
       <w:pPr>
@@ -3919,7 +3939,7 @@
       <w:r>
         <w:t xml:space="preserve">&gt; </w:t>
       </w:r>
-      <w:bookmarkStart w:id="12" w:name="_Hlk28475871"/>
+      <w:bookmarkStart w:id="13" w:name="_Hlk28475871"/>
       <w:r>
         <w:t xml:space="preserve">You </w:t>
       </w:r>
@@ -3940,8 +3960,8 @@
       <w:pPr>
         <w:pStyle w:val="Heading4"/>
       </w:pPr>
-      <w:bookmarkStart w:id="13" w:name="_Toc32785147"/>
-      <w:bookmarkEnd w:id="12"/>
+      <w:bookmarkStart w:id="14" w:name="_Toc32785147"/>
+      <w:bookmarkEnd w:id="13"/>
       <w:r>
         <w:t xml:space="preserve">Automatic </w:t>
       </w:r>
@@ -3951,7 +3971,7 @@
       <w:r>
         <w:t>Organization</w:t>
       </w:r>
-      <w:bookmarkEnd w:id="13"/>
+      <w:bookmarkEnd w:id="14"/>
     </w:p>
     <w:p>
       <w:pPr>
@@ -3980,11 +4000,11 @@
       <w:pPr>
         <w:pStyle w:val="Heading5"/>
       </w:pPr>
-      <w:bookmarkStart w:id="14" w:name="_Toc32785148"/>
+      <w:bookmarkStart w:id="15" w:name="_Toc32785148"/>
       <w:r>
         <w:t>Diagrams</w:t>
       </w:r>
-      <w:bookmarkEnd w:id="14"/>
+      <w:bookmarkEnd w:id="15"/>
     </w:p>
     <w:p>
       <w:pPr>
@@ -4061,8 +4081,6 @@
       <w:r>
         <w:t xml:space="preserve"> I made</w:t>
       </w:r>
-      <w:bookmarkStart w:id="15" w:name="_GoBack"/>
-      <w:bookmarkEnd w:id="15"/>
       <w:r>
         <w:t>.</w:t>
       </w:r>
@@ -4085,7 +4103,15 @@
         <w:ind w:left="852"/>
       </w:pPr>
       <w:r>
-        <w:t>In that case the fixed logical residence might only be pointed out with an empty reference to the imaginary residence. That way automatic containment will work, but publically-accessible classes are still available with just the namespace qualifier. (</w:t>
+        <w:t xml:space="preserve">In that case the fixed logical residence might only be pointed out with an empty reference to the imaginary residence. That way automatic containment will work, but </w:t>
+      </w:r>
+      <w:proofErr w:type="spellStart"/>
+      <w:r>
+        <w:t>publically</w:t>
+      </w:r>
+      <w:proofErr w:type="spellEnd"/>
+      <w:r>
+        <w:t>-accessible classes are still available with just the namespace qualifier. (</w:t>
       </w:r>
       <w:r>
         <w:sym w:font="Wingdings" w:char="F0E0"/>
@@ -4117,7 +4143,15 @@
         <w:ind w:left="852"/>
       </w:pPr>
       <w:r>
-        <w:t>It is a problem that everything is displayed as composite aggregation, because in some places it works completely counter-intuitive (where you would expect objects to be sibblings, but they are nested instead?).</w:t>
+        <w:t xml:space="preserve">It is a problem that everything is displayed as composite aggregation, because in some places it works completely counter-intuitive (where you would expect objects to be </w:t>
+      </w:r>
+      <w:proofErr w:type="spellStart"/>
+      <w:r>
+        <w:t>sibblings</w:t>
+      </w:r>
+      <w:proofErr w:type="spellEnd"/>
+      <w:r>
+        <w:t>, but they are nested instead?).</w:t>
       </w:r>
     </w:p>
     <w:p>
@@ -4161,7 +4195,15 @@
         <w:ind w:left="568"/>
       </w:pPr>
       <w:r>
-        <w:t>This may be a crossroads at which you migh switch to releasing it into the world.</w:t>
+        <w:t xml:space="preserve">This may be a crossroads at which you </w:t>
+      </w:r>
+      <w:proofErr w:type="spellStart"/>
+      <w:r>
+        <w:t>migh</w:t>
+      </w:r>
+      <w:proofErr w:type="spellEnd"/>
+      <w:r>
+        <w:t xml:space="preserve"> switch to releasing it into the world.</w:t>
       </w:r>
     </w:p>
     <w:p>
@@ -4565,8 +4607,13 @@
         <w:ind w:left="1570" w:hanging="150"/>
       </w:pPr>
       <w:r>
-        <w:t>- Strict about parameter passings</w:t>
-      </w:r>
+        <w:t xml:space="preserve">- Strict about parameter </w:t>
+      </w:r>
+      <w:proofErr w:type="spellStart"/>
+      <w:r>
+        <w:t>passings</w:t>
+      </w:r>
+      <w:proofErr w:type="spellEnd"/>
     </w:p>
     <w:p>
       <w:pPr>
@@ -4597,7 +4644,15 @@
         <w:ind w:left="1570" w:hanging="150"/>
       </w:pPr>
       <w:r>
-        <w:t>- Downput Parameter</w:t>
+        <w:t xml:space="preserve">- </w:t>
+      </w:r>
+      <w:proofErr w:type="spellStart"/>
+      <w:r>
+        <w:t>Downput</w:t>
+      </w:r>
+      <w:proofErr w:type="spellEnd"/>
+      <w:r>
+        <w:t xml:space="preserve"> Parameter</w:t>
       </w:r>
     </w:p>
     <w:p>
@@ -5425,11 +5480,19 @@
       </w:pPr>
       <w:bookmarkStart w:id="33" w:name="_Toc32785163"/>
       <w:bookmarkStart w:id="34" w:name="_Hlk32523224"/>
-      <w:r>
-        <w:rPr>
-          <w:color w:val="FFC000"/>
-        </w:rPr>
-        <w:t>Exchangability Principles</w:t>
+      <w:proofErr w:type="spellStart"/>
+      <w:r>
+        <w:rPr>
+          <w:color w:val="FFC000"/>
+        </w:rPr>
+        <w:t>Exchangability</w:t>
+      </w:r>
+      <w:proofErr w:type="spellEnd"/>
+      <w:r>
+        <w:rPr>
+          <w:color w:val="FFC000"/>
+        </w:rPr>
+        <w:t xml:space="preserve"> Principles</w:t>
       </w:r>
       <w:bookmarkEnd w:id="33"/>
     </w:p>
@@ -6175,7 +6238,21 @@
         <w:rPr>
           <w:color w:val="BFBFBF" w:themeColor="background1" w:themeShade="BF"/>
         </w:rPr>
-        <w:t>- System Commands for the Referene Aspect</w:t>
+        <w:t xml:space="preserve">- System Commands for the </w:t>
+      </w:r>
+      <w:proofErr w:type="spellStart"/>
+      <w:r>
+        <w:rPr>
+          <w:color w:val="BFBFBF" w:themeColor="background1" w:themeShade="BF"/>
+        </w:rPr>
+        <w:t>Referene</w:t>
+      </w:r>
+      <w:proofErr w:type="spellEnd"/>
+      <w:r>
+        <w:rPr>
+          <w:color w:val="BFBFBF" w:themeColor="background1" w:themeShade="BF"/>
+        </w:rPr>
+        <w:t xml:space="preserve"> Aspect</w:t>
       </w:r>
     </w:p>
     <w:p>
@@ -6468,7 +6545,21 @@
         <w:rPr>
           <w:color w:val="BFBFBF" w:themeColor="background1" w:themeShade="BF"/>
         </w:rPr>
-        <w:t>- Preliminariness of System Interface Notation</w:t>
+        <w:t xml:space="preserve">- </w:t>
+      </w:r>
+      <w:proofErr w:type="spellStart"/>
+      <w:r>
+        <w:rPr>
+          <w:color w:val="BFBFBF" w:themeColor="background1" w:themeShade="BF"/>
+        </w:rPr>
+        <w:t>Preliminariness</w:t>
+      </w:r>
+      <w:proofErr w:type="spellEnd"/>
+      <w:r>
+        <w:rPr>
+          <w:color w:val="BFBFBF" w:themeColor="background1" w:themeShade="BF"/>
+        </w:rPr>
+        <w:t xml:space="preserve"> of System Interface Notation</w:t>
       </w:r>
     </w:p>
     <w:p>
@@ -8354,8 +8445,16 @@
         <w:rPr>
           <w:color w:val="BFBFBF" w:themeColor="background1" w:themeShade="BF"/>
         </w:rPr>
-        <w:t>- Label &amp; Goto</w:t>
-      </w:r>
+        <w:t xml:space="preserve">- Label &amp; </w:t>
+      </w:r>
+      <w:proofErr w:type="spellStart"/>
+      <w:r>
+        <w:rPr>
+          <w:color w:val="BFBFBF" w:themeColor="background1" w:themeShade="BF"/>
+        </w:rPr>
+        <w:t>Goto</w:t>
+      </w:r>
+      <w:proofErr w:type="spellEnd"/>
     </w:p>
     <w:p>
       <w:pPr>
@@ -8956,11 +9055,19 @@
           <w:color w:val="BFBFBF" w:themeColor="background1" w:themeShade="BF"/>
         </w:rPr>
       </w:pPr>
-      <w:r>
-        <w:rPr>
-          <w:color w:val="BFBFBF" w:themeColor="background1" w:themeShade="BF"/>
-        </w:rPr>
-        <w:t>Mutliple Interfaces</w:t>
+      <w:proofErr w:type="spellStart"/>
+      <w:r>
+        <w:rPr>
+          <w:color w:val="BFBFBF" w:themeColor="background1" w:themeShade="BF"/>
+        </w:rPr>
+        <w:t>Mutliple</w:t>
+      </w:r>
+      <w:proofErr w:type="spellEnd"/>
+      <w:r>
+        <w:rPr>
+          <w:color w:val="BFBFBF" w:themeColor="background1" w:themeShade="BF"/>
+        </w:rPr>
+        <w:t xml:space="preserve"> Interfaces</w:t>
       </w:r>
     </w:p>
     <w:p>
@@ -9142,7 +9249,21 @@
         <w:rPr>
           <w:color w:val="BFBFBF" w:themeColor="background1" w:themeShade="BF"/>
         </w:rPr>
-        <w:t>- Interface Commmands for the Interface Merging Aspect</w:t>
+        <w:t xml:space="preserve">- Interface </w:t>
+      </w:r>
+      <w:proofErr w:type="spellStart"/>
+      <w:r>
+        <w:rPr>
+          <w:color w:val="BFBFBF" w:themeColor="background1" w:themeShade="BF"/>
+        </w:rPr>
+        <w:t>Commmands</w:t>
+      </w:r>
+      <w:proofErr w:type="spellEnd"/>
+      <w:r>
+        <w:rPr>
+          <w:color w:val="BFBFBF" w:themeColor="background1" w:themeShade="BF"/>
+        </w:rPr>
+        <w:t xml:space="preserve"> for the Interface Merging Aspect</w:t>
       </w:r>
     </w:p>
     <w:p>
@@ -9254,7 +9375,21 @@
         <w:rPr>
           <w:color w:val="BFBFBF" w:themeColor="background1" w:themeShade="BF"/>
         </w:rPr>
-        <w:t>- Interface Referencing and Redirectioning (examples)</w:t>
+        <w:t xml:space="preserve">- Interface Referencing and </w:t>
+      </w:r>
+      <w:proofErr w:type="spellStart"/>
+      <w:r>
+        <w:rPr>
+          <w:color w:val="BFBFBF" w:themeColor="background1" w:themeShade="BF"/>
+        </w:rPr>
+        <w:t>Redirectioning</w:t>
+      </w:r>
+      <w:proofErr w:type="spellEnd"/>
+      <w:r>
+        <w:rPr>
+          <w:color w:val="BFBFBF" w:themeColor="background1" w:themeShade="BF"/>
+        </w:rPr>
+        <w:t xml:space="preserve"> (examples)</w:t>
       </w:r>
     </w:p>
     <w:p>
@@ -10358,7 +10493,21 @@
         <w:rPr>
           <w:color w:val="BFBFBF" w:themeColor="background1" w:themeShade="BF"/>
         </w:rPr>
-        <w:t>- Sys Comm Exten By Shadowing</w:t>
+        <w:t xml:space="preserve">- Sys Comm </w:t>
+      </w:r>
+      <w:proofErr w:type="spellStart"/>
+      <w:r>
+        <w:rPr>
+          <w:color w:val="BFBFBF" w:themeColor="background1" w:themeShade="BF"/>
+        </w:rPr>
+        <w:t>Exten</w:t>
+      </w:r>
+      <w:proofErr w:type="spellEnd"/>
+      <w:r>
+        <w:rPr>
+          <w:color w:val="BFBFBF" w:themeColor="background1" w:themeShade="BF"/>
+        </w:rPr>
+        <w:t xml:space="preserve"> By Shadowing</w:t>
       </w:r>
     </w:p>
     <w:p>
@@ -10372,7 +10521,49 @@
         <w:rPr>
           <w:color w:val="BFBFBF" w:themeColor="background1" w:themeShade="BF"/>
         </w:rPr>
-        <w:t>- Sys Comm Exten By Overr (Questionnable)</w:t>
+        <w:t xml:space="preserve">- Sys Comm </w:t>
+      </w:r>
+      <w:proofErr w:type="spellStart"/>
+      <w:r>
+        <w:rPr>
+          <w:color w:val="BFBFBF" w:themeColor="background1" w:themeShade="BF"/>
+        </w:rPr>
+        <w:t>Exten</w:t>
+      </w:r>
+      <w:proofErr w:type="spellEnd"/>
+      <w:r>
+        <w:rPr>
+          <w:color w:val="BFBFBF" w:themeColor="background1" w:themeShade="BF"/>
+        </w:rPr>
+        <w:t xml:space="preserve"> By </w:t>
+      </w:r>
+      <w:proofErr w:type="spellStart"/>
+      <w:r>
+        <w:rPr>
+          <w:color w:val="BFBFBF" w:themeColor="background1" w:themeShade="BF"/>
+        </w:rPr>
+        <w:t>Overr</w:t>
+      </w:r>
+      <w:proofErr w:type="spellEnd"/>
+      <w:r>
+        <w:rPr>
+          <w:color w:val="BFBFBF" w:themeColor="background1" w:themeShade="BF"/>
+        </w:rPr>
+        <w:t xml:space="preserve"> (</w:t>
+      </w:r>
+      <w:proofErr w:type="spellStart"/>
+      <w:r>
+        <w:rPr>
+          <w:color w:val="BFBFBF" w:themeColor="background1" w:themeShade="BF"/>
+        </w:rPr>
+        <w:t>Questionnable</w:t>
+      </w:r>
+      <w:proofErr w:type="spellEnd"/>
+      <w:r>
+        <w:rPr>
+          <w:color w:val="BFBFBF" w:themeColor="background1" w:themeShade="BF"/>
+        </w:rPr>
+        <w:t>)</w:t>
       </w:r>
     </w:p>
     <w:p>
@@ -10386,7 +10577,21 @@
         <w:rPr>
           <w:color w:val="BFBFBF" w:themeColor="background1" w:themeShade="BF"/>
         </w:rPr>
-        <w:t>- Sys Comm Overr By Extension</w:t>
+        <w:t xml:space="preserve">- Sys Comm </w:t>
+      </w:r>
+      <w:proofErr w:type="spellStart"/>
+      <w:r>
+        <w:rPr>
+          <w:color w:val="BFBFBF" w:themeColor="background1" w:themeShade="BF"/>
+        </w:rPr>
+        <w:t>Overr</w:t>
+      </w:r>
+      <w:proofErr w:type="spellEnd"/>
+      <w:r>
+        <w:rPr>
+          <w:color w:val="BFBFBF" w:themeColor="background1" w:themeShade="BF"/>
+        </w:rPr>
+        <w:t xml:space="preserve"> By Extension</w:t>
       </w:r>
     </w:p>
     <w:p>
@@ -10400,7 +10605,21 @@
         <w:rPr>
           <w:color w:val="BFBFBF" w:themeColor="background1" w:themeShade="BF"/>
         </w:rPr>
-        <w:t>- Destructive &amp; Non-Destr Spec Methods</w:t>
+        <w:t>- Destructive &amp; Non-</w:t>
+      </w:r>
+      <w:proofErr w:type="spellStart"/>
+      <w:r>
+        <w:rPr>
+          <w:color w:val="BFBFBF" w:themeColor="background1" w:themeShade="BF"/>
+        </w:rPr>
+        <w:t>Destr</w:t>
+      </w:r>
+      <w:proofErr w:type="spellEnd"/>
+      <w:r>
+        <w:rPr>
+          <w:color w:val="BFBFBF" w:themeColor="background1" w:themeShade="BF"/>
+        </w:rPr>
+        <w:t xml:space="preserve"> Spec Methods</w:t>
       </w:r>
     </w:p>
     <w:p>
@@ -11003,11 +11222,19 @@
         </w:rPr>
       </w:pPr>
       <w:bookmarkStart w:id="54" w:name="_Toc32785183"/>
-      <w:r>
-        <w:rPr>
-          <w:color w:val="FFC000"/>
-        </w:rPr>
-        <w:t>Exchangability Principles</w:t>
+      <w:proofErr w:type="spellStart"/>
+      <w:r>
+        <w:rPr>
+          <w:color w:val="FFC000"/>
+        </w:rPr>
+        <w:t>Exchangability</w:t>
+      </w:r>
+      <w:proofErr w:type="spellEnd"/>
+      <w:r>
+        <w:rPr>
+          <w:color w:val="FFC000"/>
+        </w:rPr>
+        <w:t xml:space="preserve"> Principles</w:t>
       </w:r>
       <w:bookmarkEnd w:id="54"/>
     </w:p>
@@ -11050,7 +11277,21 @@
         <w:rPr>
           <w:color w:val="BFBFBF" w:themeColor="background1" w:themeShade="BF"/>
         </w:rPr>
-        <w:t>- Designtime = Runtime</w:t>
+        <w:t xml:space="preserve">- </w:t>
+      </w:r>
+      <w:proofErr w:type="spellStart"/>
+      <w:r>
+        <w:rPr>
+          <w:color w:val="BFBFBF" w:themeColor="background1" w:themeShade="BF"/>
+        </w:rPr>
+        <w:t>Designtime</w:t>
+      </w:r>
+      <w:proofErr w:type="spellEnd"/>
+      <w:r>
+        <w:rPr>
+          <w:color w:val="BFBFBF" w:themeColor="background1" w:themeShade="BF"/>
+        </w:rPr>
+        <w:t xml:space="preserve"> = Runtime</w:t>
       </w:r>
     </w:p>
     <w:p>

</xml_diff>